<commit_message>
Everything is now in dutch
</commit_message>
<xml_diff>
--- a/pong/opdracht 1/opdracht.docx
+++ b/pong/opdracht 1/opdracht.docx
@@ -6,13 +6,8 @@
       <w:pPr>
         <w:pStyle w:val="Titel"/>
       </w:pPr>
-      <w:proofErr w:type="spellStart"/>
-      <w:r>
-        <w:t>Pong</w:t>
-      </w:r>
-      <w:proofErr w:type="spellEnd"/>
-      <w:r>
-        <w:t>, opdracht 1</w:t>
+      <w:r>
+        <w:t>Pong, opdracht 1</w:t>
       </w:r>
     </w:p>
     <w:p/>
@@ -108,7 +103,28 @@
         <w:t>canvas</w:t>
       </w:r>
       <w:r>
-        <w:t>. Deze heeft een grootte van 600 pixels breed en 600 pixels hoog. Schrijf je code in ‘draw’, zoals is aangegeven.</w:t>
+        <w:t xml:space="preserve">. Deze heeft een grootte van 600 pixels breed en 600 pixels hoog. Schrijf je code in </w:t>
+      </w:r>
+      <w:r>
+        <w:t xml:space="preserve">de </w:t>
+      </w:r>
+      <w:r>
+        <w:rPr>
+          <w:rStyle w:val="CodeChar"/>
+        </w:rPr>
+        <w:t>draw</w:t>
+      </w:r>
+      <w:r>
+        <w:rPr>
+          <w:rStyle w:val="CodeChar"/>
+        </w:rPr>
+        <w:t xml:space="preserve"> </w:t>
+      </w:r>
+      <w:r>
+        <w:t>functie</w:t>
+      </w:r>
+      <w:r>
+        <w:t>, zoals is aangegeven.</w:t>
       </w:r>
     </w:p>
     <w:p>
@@ -145,10 +161,7 @@
         <w:t>Maak de</w:t>
       </w:r>
       <w:r>
-        <w:t xml:space="preserve"> </w:t>
-      </w:r>
-      <w:r>
-        <w:t>cirkel</w:t>
+        <w:t xml:space="preserve"> cirkel</w:t>
       </w:r>
       <w:r>
         <w:t xml:space="preserve"> groen als je met je muis op de cirkel staat, en anders rood. Om te kijken of je muis in een cirkel staat kun je de volgende voorwaarde gebruiken: </w:t>
@@ -165,41 +178,106 @@
       <w:r>
         <w:rPr>
           <w:rStyle w:val="CodeChar"/>
+          <w:szCs w:val="18"/>
+        </w:rPr>
+        <w:t>dist(</w:t>
+      </w:r>
+      <w:r>
+        <w:rPr>
+          <w:rStyle w:val="CodeChar"/>
+          <w:szCs w:val="18"/>
+        </w:rPr>
+        <w:t>cirkelP</w:t>
+      </w:r>
+      <w:r>
+        <w:rPr>
+          <w:rStyle w:val="CodeChar"/>
+          <w:szCs w:val="18"/>
+        </w:rPr>
+        <w:t>ositie</w:t>
+      </w:r>
+      <w:r>
+        <w:rPr>
+          <w:rStyle w:val="CodeChar"/>
+          <w:szCs w:val="18"/>
+        </w:rPr>
+        <w:t>X</w:t>
+      </w:r>
+      <w:r>
+        <w:rPr>
+          <w:rStyle w:val="CodeChar"/>
+          <w:szCs w:val="18"/>
+        </w:rPr>
+        <w:t xml:space="preserve">, </w:t>
+      </w:r>
+      <w:r>
+        <w:rPr>
+          <w:rStyle w:val="CodeChar"/>
+          <w:szCs w:val="18"/>
+        </w:rPr>
+        <w:t>cirkelP</w:t>
+      </w:r>
+      <w:r>
+        <w:rPr>
+          <w:rStyle w:val="CodeChar"/>
+          <w:szCs w:val="18"/>
+        </w:rPr>
+        <w:t>ositie</w:t>
+      </w:r>
+      <w:r>
+        <w:rPr>
+          <w:rStyle w:val="CodeChar"/>
+          <w:szCs w:val="18"/>
+        </w:rPr>
+        <w:t>Y</w:t>
+      </w:r>
+      <w:r>
+        <w:rPr>
+          <w:rStyle w:val="CodeChar"/>
+          <w:szCs w:val="18"/>
+        </w:rPr>
+        <w:t xml:space="preserve">, mouseX, mouseY) &lt; </w:t>
+      </w:r>
+      <w:r>
+        <w:rPr>
+          <w:rFonts w:ascii="Courier New" w:hAnsi="Courier New"/>
+          <w:noProof/>
+          <w:color w:val="000000" w:themeColor="text1"/>
           <w:sz w:val="18"/>
           <w:szCs w:val="18"/>
-        </w:rPr>
-        <w:t>dist(</w:t>
-      </w:r>
-      <w:r>
-        <w:rPr>
-          <w:rStyle w:val="CodeChar"/>
-          <w:sz w:val="18"/>
-          <w:szCs w:val="18"/>
-        </w:rPr>
-        <w:t>positieCirkel</w:t>
-      </w:r>
-      <w:r>
-        <w:rPr>
-          <w:rStyle w:val="CodeChar"/>
-          <w:sz w:val="18"/>
-          <w:szCs w:val="18"/>
-        </w:rPr>
-        <w:t>X</w:t>
-      </w:r>
-      <w:r>
-        <w:rPr>
-          <w:rStyle w:val="CodeChar"/>
-          <w:sz w:val="18"/>
-          <w:szCs w:val="18"/>
-        </w:rPr>
-        <w:t>, positieCirkelY, mouseX, mouseY) &lt; radius</w:t>
-      </w:r>
-    </w:p>
-    <w:p>
-      <w:r>
-        <w:t>De radius is de helft van de breedte van een cirkel.</w:t>
-      </w:r>
-    </w:p>
+          <w14:textOutline w14:w="9525" w14:cap="sq" w14:cmpd="sng" w14:algn="ctr">
+            <w14:noFill/>
+            <w14:prstDash w14:val="solid"/>
+            <w14:bevel/>
+          </w14:textOutline>
+        </w:rPr>
+        <w:t>cirkelRadius</w:t>
+      </w:r>
+    </w:p>
+    <w:tbl>
+      <w:tblPr>
+        <w:tblStyle w:val="Tabelraster"/>
+        <w:tblW w:w="0" w:type="auto"/>
+        <w:tblLook w:val="04A0" w:firstRow="1" w:lastRow="0" w:firstColumn="1" w:lastColumn="0" w:noHBand="0" w:noVBand="1"/>
+      </w:tblPr>
+      <w:tblGrid>
+        <w:gridCol w:w="9062"/>
+      </w:tblGrid>
+      <w:tr>
+        <w:tc>
+          <w:tcPr>
+            <w:tcW w:w="9062" w:type="dxa"/>
+            <w:shd w:val="clear" w:color="auto" w:fill="E2EFD9" w:themeFill="accent6" w:themeFillTint="33"/>
+          </w:tcPr>
+          <w:p>
+            <w:r>
+              <w:t>De breedte van een cirkel wordt de diameter genoemd. De helft van de diameter is de radius. De radius is dus de afstand van het middelpunt van de cirkel tot de rand.</w:t>
+            </w:r>
+          </w:p>
+        </w:tc>
+      </w:tr>
+    </w:tbl>
+    <w:p/>
     <w:p>
       <w:pPr>
         <w:pStyle w:val="Kop1"/>
@@ -233,7 +311,7 @@
         <w:t>het canvas</w:t>
       </w:r>
       <w:r>
-        <w:t xml:space="preserve">. Maak de cirkel nu groen als deze de rechthoek raakt en anders rood. Om te kijken of </w:t>
+        <w:t xml:space="preserve">. Maak de cirkel groen als deze de rechthoek raakt en anders rood. Om te kijken of </w:t>
       </w:r>
       <w:r>
         <w:t>d</w:t>
@@ -253,21 +331,45 @@
       <w:r>
         <w:rPr>
           <w:rStyle w:val="CodeChar"/>
+          <w:szCs w:val="18"/>
+        </w:rPr>
+        <w:t xml:space="preserve">sqrt(sq(dx) + sq(dy)) &lt; </w:t>
+      </w:r>
+      <w:r>
+        <w:rPr>
+          <w:rFonts w:ascii="Courier New" w:hAnsi="Courier New"/>
+          <w:noProof/>
+          <w:color w:val="000000" w:themeColor="text1"/>
           <w:sz w:val="18"/>
           <w:szCs w:val="18"/>
-        </w:rPr>
-        <w:t>sqrt(sq(dx) + sq(dy)) &lt; radius</w:t>
-      </w:r>
-    </w:p>
-    <w:p>
-      <w:r>
-        <w:t xml:space="preserve">Hiervoor kun je dx en </w:t>
-      </w:r>
-      <w:proofErr w:type="spellStart"/>
-      <w:r>
+          <w14:textOutline w14:w="9525" w14:cap="sq" w14:cmpd="sng" w14:algn="ctr">
+            <w14:noFill/>
+            <w14:prstDash w14:val="solid"/>
+            <w14:bevel/>
+          </w14:textOutline>
+        </w:rPr>
+        <w:t>cirkelRadius</w:t>
+      </w:r>
+    </w:p>
+    <w:p>
+      <w:r>
+        <w:t xml:space="preserve">Hiervoor kun je </w:t>
+      </w:r>
+      <w:r>
+        <w:rPr>
+          <w:rStyle w:val="CodeChar"/>
+        </w:rPr>
+        <w:t>dx</w:t>
+      </w:r>
+      <w:r>
+        <w:t xml:space="preserve"> en </w:t>
+      </w:r>
+      <w:r>
+        <w:rPr>
+          <w:rStyle w:val="CodeChar"/>
+        </w:rPr>
         <w:t>dy</w:t>
       </w:r>
-      <w:proofErr w:type="spellEnd"/>
       <w:r>
         <w:t xml:space="preserve"> berekenen met</w:t>
       </w:r>
@@ -287,7 +389,6 @@
       <w:r>
         <w:rPr>
           <w:rStyle w:val="CodeChar"/>
-          <w:sz w:val="18"/>
           <w:szCs w:val="18"/>
         </w:rPr>
         <w:t xml:space="preserve">int dx = max(rechthoekPositieX – rechthoekBreedte / 2 - </w:t>
@@ -295,18 +396,16 @@
       <w:r>
         <w:rPr>
           <w:rStyle w:val="CodeChar"/>
-          <w:sz w:val="18"/>
-          <w:szCs w:val="18"/>
-        </w:rPr>
-        <w:t>positieCirkel</w:t>
-      </w:r>
-      <w:r>
-        <w:rPr>
-          <w:rStyle w:val="CodeChar"/>
-          <w:sz w:val="18"/>
-          <w:szCs w:val="18"/>
-        </w:rPr>
-        <w:t>X</w:t>
+          <w:szCs w:val="18"/>
+        </w:rPr>
+        <w:t>cirkelP</w:t>
+      </w:r>
+      <w:r>
+        <w:rPr>
+          <w:rStyle w:val="CodeChar"/>
+          <w:szCs w:val="18"/>
+        </w:rPr>
+        <w:t>ositieX</w:t>
       </w:r>
       <w:r>
         <w:rPr>
@@ -321,27 +420,31 @@
         <w:pStyle w:val="Code"/>
         <w:ind w:left="708" w:firstLine="708"/>
         <w:rPr>
-          <w:sz w:val="18"/>
           <w:szCs w:val="18"/>
         </w:rPr>
       </w:pPr>
       <w:r>
         <w:rPr>
-          <w:sz w:val="18"/>
-          <w:szCs w:val="18"/>
-        </w:rPr>
-        <w:t>positieCirkelX</w:t>
-      </w:r>
-      <w:r>
-        <w:rPr>
-          <w:sz w:val="18"/>
+          <w:rStyle w:val="CodeChar"/>
+          <w:szCs w:val="18"/>
+        </w:rPr>
+        <w:t>cirkelP</w:t>
+      </w:r>
+      <w:r>
+        <w:rPr>
+          <w:rStyle w:val="CodeChar"/>
+          <w:szCs w:val="18"/>
+        </w:rPr>
+        <w:t>ositieX</w:t>
+      </w:r>
+      <w:r>
+        <w:rPr>
           <w:szCs w:val="18"/>
         </w:rPr>
         <w:t xml:space="preserve"> </w:t>
       </w:r>
       <w:r>
         <w:rPr>
-          <w:sz w:val="18"/>
           <w:szCs w:val="18"/>
         </w:rPr>
         <w:t>- rechthoekPositieX - rechthoekBreedte / 2, 0);</w:t>
@@ -353,13 +456,11 @@
         <w:spacing w:after="0"/>
         <w:ind w:left="708"/>
         <w:rPr>
-          <w:sz w:val="18"/>
           <w:szCs w:val="18"/>
         </w:rPr>
       </w:pPr>
       <w:r>
         <w:rPr>
-          <w:sz w:val="18"/>
           <w:szCs w:val="18"/>
         </w:rPr>
         <w:t xml:space="preserve">int dy = max(rechthoekPositieY - rechthoekHoogte / 2 - </w:t>
@@ -367,22 +468,26 @@
       <w:r>
         <w:rPr>
           <w:rStyle w:val="CodeChar"/>
-          <w:sz w:val="18"/>
-          <w:szCs w:val="18"/>
-        </w:rPr>
-        <w:t>positieCirkel</w:t>
-      </w:r>
-      <w:r>
-        <w:rPr>
-          <w:rStyle w:val="CodeChar"/>
-          <w:sz w:val="18"/>
+          <w:szCs w:val="18"/>
+        </w:rPr>
+        <w:t>cirkelP</w:t>
+      </w:r>
+      <w:r>
+        <w:rPr>
+          <w:rStyle w:val="CodeChar"/>
+          <w:szCs w:val="18"/>
+        </w:rPr>
+        <w:t>ositie</w:t>
+      </w:r>
+      <w:r>
+        <w:rPr>
+          <w:rStyle w:val="CodeChar"/>
           <w:szCs w:val="18"/>
         </w:rPr>
         <w:t>Y</w:t>
       </w:r>
       <w:r>
         <w:rPr>
-          <w:sz w:val="18"/>
           <w:szCs w:val="18"/>
         </w:rPr>
         <w:t>,</w:t>
@@ -394,41 +499,44 @@
         <w:ind w:left="708" w:firstLine="708"/>
         <w:rPr>
           <w:rStyle w:val="CodeChar"/>
-          <w:sz w:val="18"/>
           <w:szCs w:val="18"/>
         </w:rPr>
       </w:pPr>
       <w:r>
         <w:rPr>
-          <w:sz w:val="18"/>
-          <w:szCs w:val="18"/>
-        </w:rPr>
-        <w:t>positieCirkel</w:t>
-      </w:r>
-      <w:r>
-        <w:rPr>
-          <w:sz w:val="18"/>
+          <w:rStyle w:val="CodeChar"/>
+          <w:szCs w:val="18"/>
+        </w:rPr>
+        <w:t>cirkelP</w:t>
+      </w:r>
+      <w:r>
+        <w:rPr>
+          <w:rStyle w:val="CodeChar"/>
+          <w:szCs w:val="18"/>
+        </w:rPr>
+        <w:t>ositie</w:t>
+      </w:r>
+      <w:r>
+        <w:rPr>
+          <w:rStyle w:val="CodeChar"/>
           <w:szCs w:val="18"/>
         </w:rPr>
         <w:t>Y</w:t>
       </w:r>
       <w:r>
         <w:rPr>
-          <w:sz w:val="18"/>
           <w:szCs w:val="18"/>
         </w:rPr>
         <w:t xml:space="preserve"> </w:t>
       </w:r>
       <w:r>
         <w:rPr>
-          <w:sz w:val="18"/>
           <w:szCs w:val="18"/>
         </w:rPr>
         <w:t>–</w:t>
       </w:r>
       <w:r>
         <w:rPr>
-          <w:sz w:val="18"/>
           <w:szCs w:val="18"/>
         </w:rPr>
         <w:t xml:space="preserve"> rechthoekPositieY - rechthoekHoogte / 2, 0);</w:t>
@@ -933,11 +1041,12 @@
     <w:link w:val="CodeChar"/>
     <w:autoRedefine/>
     <w:qFormat/>
-    <w:rsid w:val="00080AD4"/>
+    <w:rsid w:val="000325AC"/>
     <w:rPr>
       <w:rFonts w:ascii="Courier New" w:hAnsi="Courier New"/>
       <w:noProof/>
       <w:color w:val="000000" w:themeColor="text1"/>
+      <w:sz w:val="18"/>
       <w14:textOutline w14:w="9525" w14:cap="sq" w14:cmpd="sng" w14:algn="ctr">
         <w14:noFill/>
         <w14:prstDash w14:val="solid"/>
@@ -968,11 +1077,12 @@
     <w:name w:val="Code Char"/>
     <w:basedOn w:val="Standaardalinea-lettertype"/>
     <w:link w:val="Code"/>
-    <w:rsid w:val="00080AD4"/>
+    <w:rsid w:val="000325AC"/>
     <w:rPr>
       <w:rFonts w:ascii="Courier New" w:hAnsi="Courier New"/>
       <w:noProof/>
       <w:color w:val="000000" w:themeColor="text1"/>
+      <w:sz w:val="18"/>
       <w14:textOutline w14:w="9525" w14:cap="sq" w14:cmpd="sng" w14:algn="ctr">
         <w14:noFill/>
         <w14:prstDash w14:val="solid"/>

</xml_diff>